<commit_message>
Clean up tracked files after adding .gitignore
</commit_message>
<xml_diff>
--- a/Documentation.docx
+++ b/Documentation.docx
@@ -76,7 +76,15 @@
       </w:r>
       <w:proofErr w:type="spellEnd"/>
       <w:r>
-        <w:t>-image, ( 4:3 ratio based login page), 3 buttons</w:t>
+        <w:t xml:space="preserve">-image, </w:t>
+      </w:r>
+      <w:proofErr w:type="gramStart"/>
+      <w:r>
+        <w:t>( 4</w:t>
+      </w:r>
+      <w:proofErr w:type="gramEnd"/>
+      <w:r>
+        <w:t>:3 ratio based login page), 3 buttons</w:t>
       </w:r>
     </w:p>
     <w:p>
@@ -105,7 +113,15 @@
         </w:numPr>
       </w:pPr>
       <w:r>
-        <w:t xml:space="preserve">Consists of classes as per pages  with an exclusive UI file containing necessities such as </w:t>
+        <w:t xml:space="preserve">Consists of classes as per </w:t>
+      </w:r>
+      <w:proofErr w:type="gramStart"/>
+      <w:r>
+        <w:t>pages  with</w:t>
+      </w:r>
+      <w:proofErr w:type="gramEnd"/>
+      <w:r>
+        <w:t xml:space="preserve"> an exclusive UI file containing necessities such as </w:t>
       </w:r>
       <w:proofErr w:type="spellStart"/>
       <w:r>
@@ -307,7 +323,15 @@
         <w:ind w:left="709"/>
       </w:pPr>
       <w:r>
-        <w:t>Unable to clear without regex ease thus 2 regex introduced</w:t>
+        <w:t xml:space="preserve">Unable to clear without regex ease thus 2 </w:t>
+      </w:r>
+      <w:proofErr w:type="gramStart"/>
+      <w:r>
+        <w:t>regex</w:t>
+      </w:r>
+      <w:proofErr w:type="gramEnd"/>
+      <w:r>
+        <w:t xml:space="preserve"> introduced</w:t>
       </w:r>
     </w:p>
     <w:p>
@@ -439,7 +463,15 @@
         <w:ind w:left="709"/>
       </w:pPr>
       <w:r>
-        <w:t xml:space="preserve">Shift main page(Login page) buttons by 10 or 5 </w:t>
+        <w:t xml:space="preserve">Shift main </w:t>
+      </w:r>
+      <w:proofErr w:type="gramStart"/>
+      <w:r>
+        <w:t>page(</w:t>
+      </w:r>
+      <w:proofErr w:type="gramEnd"/>
+      <w:r>
+        <w:t xml:space="preserve">Login page) buttons by 10 or 5 </w:t>
       </w:r>
       <w:proofErr w:type="spellStart"/>
       <w:r>
@@ -780,7 +812,15 @@
         <w:ind w:left="709"/>
       </w:pPr>
       <w:r>
-        <w:t xml:space="preserve">Shift main page(Login page) buttons by 10 or 5 </w:t>
+        <w:t xml:space="preserve">Shift main </w:t>
+      </w:r>
+      <w:proofErr w:type="gramStart"/>
+      <w:r>
+        <w:t>page(</w:t>
+      </w:r>
+      <w:proofErr w:type="gramEnd"/>
+      <w:r>
+        <w:t xml:space="preserve">Login page) buttons by 10 or 5 </w:t>
       </w:r>
       <w:proofErr w:type="spellStart"/>
       <w:r>
@@ -1037,7 +1077,15 @@
         <w:ind w:left="709"/>
       </w:pPr>
       <w:r>
-        <w:t xml:space="preserve">Shift main page(Login page) buttons by 10 or 5 </w:t>
+        <w:t xml:space="preserve">Shift main </w:t>
+      </w:r>
+      <w:proofErr w:type="gramStart"/>
+      <w:r>
+        <w:t>page(</w:t>
+      </w:r>
+      <w:proofErr w:type="gramEnd"/>
+      <w:r>
+        <w:t xml:space="preserve">Login page) buttons by 10 or 5 </w:t>
       </w:r>
       <w:proofErr w:type="spellStart"/>
       <w:r>
@@ -1605,8 +1653,13 @@
         </w:numPr>
       </w:pPr>
       <w:r>
-        <w:t>Updated the UI2 Class by introducing The DROPDOWN thingy (took 6+ hrs )</w:t>
-      </w:r>
+        <w:t xml:space="preserve">Updated the UI2 Class by introducing The DROPDOWN thingy (took 6+ </w:t>
+      </w:r>
+      <w:proofErr w:type="gramStart"/>
+      <w:r>
+        <w:t>hrs )</w:t>
+      </w:r>
+      <w:proofErr w:type="gramEnd"/>
     </w:p>
     <w:p>
       <w:pPr>
@@ -1720,7 +1773,15 @@
         <w:ind w:left="709"/>
       </w:pPr>
       <w:r>
-        <w:t xml:space="preserve">Shift main page(Login page) buttons by 10 or 5 </w:t>
+        <w:t xml:space="preserve">Shift main </w:t>
+      </w:r>
+      <w:proofErr w:type="gramStart"/>
+      <w:r>
+        <w:t>page(</w:t>
+      </w:r>
+      <w:proofErr w:type="gramEnd"/>
+      <w:r>
+        <w:t xml:space="preserve">Login page) buttons by 10 or 5 </w:t>
       </w:r>
       <w:proofErr w:type="spellStart"/>
       <w:r>
@@ -1949,7 +2010,15 @@
         </w:numPr>
       </w:pPr>
       <w:r>
-        <w:t>Completed the Sign Up section moved to the main interface of ATM</w:t>
+        <w:t xml:space="preserve">Completed the </w:t>
+      </w:r>
+      <w:proofErr w:type="gramStart"/>
+      <w:r>
+        <w:t>Sign Up</w:t>
+      </w:r>
+      <w:proofErr w:type="gramEnd"/>
+      <w:r>
+        <w:t xml:space="preserve"> section moved to the main interface of ATM</w:t>
       </w:r>
     </w:p>
     <w:p>
@@ -2065,7 +2134,15 @@
         <w:ind w:left="709"/>
       </w:pPr>
       <w:r>
-        <w:t xml:space="preserve">Shift main page(Login page) buttons by 10 or 5 </w:t>
+        <w:t xml:space="preserve">Shift main </w:t>
+      </w:r>
+      <w:proofErr w:type="gramStart"/>
+      <w:r>
+        <w:t>page(</w:t>
+      </w:r>
+      <w:proofErr w:type="gramEnd"/>
+      <w:r>
+        <w:t xml:space="preserve">Login page) buttons by 10 or 5 </w:t>
       </w:r>
       <w:proofErr w:type="spellStart"/>
       <w:r>
@@ -2283,8 +2360,13 @@
         </w:numPr>
         <w:ind w:left="709"/>
       </w:pPr>
-      <w:r>
-        <w:t>Again remake UI class</w:t>
+      <w:proofErr w:type="gramStart"/>
+      <w:r>
+        <w:t>Again</w:t>
+      </w:r>
+      <w:proofErr w:type="gramEnd"/>
+      <w:r>
+        <w:t xml:space="preserve"> remake UI class</w:t>
       </w:r>
     </w:p>
     <w:p>
@@ -2359,6 +2441,26 @@
         </w:numPr>
         <w:ind w:left="709"/>
       </w:pPr>
+      <w:r>
+        <w:t xml:space="preserve">Check </w:t>
+      </w:r>
+      <w:proofErr w:type="spellStart"/>
+      <w:r>
+        <w:t>gpt</w:t>
+      </w:r>
+      <w:proofErr w:type="spellEnd"/>
+      <w:r>
+        <w:t xml:space="preserve"> pointed issues</w:t>
+      </w:r>
+    </w:p>
+    <w:p>
+      <w:pPr>
+        <w:pStyle w:val="ListParagraph"/>
+        <w:ind w:left="709"/>
+      </w:pPr>
+      <w:r>
+        <w:t>1409962938487358</w:t>
+      </w:r>
     </w:p>
     <w:p>
       <w:pPr>

</xml_diff>